<commit_message>
ting changes in file2 in v2
</commit_message>
<xml_diff>
--- a/file1.docx
+++ b/file1.docx
@@ -16,6 +16,13 @@
       <w:r>
         <w:t>This is line 3 before committing line 2</w:t>
       </w:r>
+    </w:p>
+    <w:p>
+      <w:r>
+        <w:t>Changes made after adding file to v2</w:t>
+      </w:r>
+    </w:p>
+    <w:p>
       <w:bookmarkStart w:id="0" w:name="_GoBack"/>
       <w:bookmarkEnd w:id="0"/>
     </w:p>

</xml_diff>

<commit_message>
test2 in v2 file2 changes
</commit_message>
<xml_diff>
--- a/file1.docx
+++ b/file1.docx
@@ -23,9 +23,13 @@
       </w:r>
     </w:p>
     <w:p>
+      <w:r>
+        <w:t>Commit test2 in v3</w:t>
+      </w:r>
       <w:bookmarkStart w:id="0" w:name="_GoBack"/>
       <w:bookmarkEnd w:id="0"/>
     </w:p>
+    <w:p/>
     <w:p/>
     <w:sectPr>
       <w:pgSz w:w="12240" w:h="15840"/>

</xml_diff>

<commit_message>
aessage for your changes. Lines starting
</commit_message>
<xml_diff>
--- a/file1.docx
+++ b/file1.docx
@@ -30,6 +30,11 @@
     <w:p>
       <w:r>
         <w:t>Editing file to understand branching</w:t>
+      </w:r>
+    </w:p>
+    <w:p>
+      <w:r>
+        <w:t>Experimental branch changes</w:t>
       </w:r>
       <w:bookmarkStart w:id="0" w:name="_GoBack"/>
       <w:bookmarkEnd w:id="0"/>

</xml_diff>